<commit_message>
update of 1b with correct compensator
</commit_message>
<xml_diff>
--- a/ACS221.docx
+++ b/ACS221.docx
@@ -209,7 +209,7 @@
           <v:shape id="_x0000_i1025" type="#_x0000_t75" style="width:12pt;height:16pt" o:ole="">
             <v:imagedata r:id="rId8" o:title=""/>
           </v:shape>
-          <o:OLEObject Type="Embed" ProgID="Equation.3" ShapeID="_x0000_i1025" DrawAspect="Content" ObjectID="_1522861307" r:id="rId9"/>
+          <o:OLEObject Type="Embed" ProgID="Equation.3" ShapeID="_x0000_i1025" DrawAspect="Content" ObjectID="_1522869920" r:id="rId9"/>
         </w:object>
       </w:r>
       <w:r>
@@ -265,7 +265,7 @@
           <v:shape id="_x0000_i1026" type="#_x0000_t75" style="width:119.5pt;height:81pt" o:ole="" fillcolor="window">
             <v:imagedata r:id="rId10" o:title=""/>
           </v:shape>
-          <o:OLEObject Type="Embed" ProgID="Equation.3" ShapeID="_x0000_i1026" DrawAspect="Content" ObjectID="_1522861308" r:id="rId11"/>
+          <o:OLEObject Type="Embed" ProgID="Equation.3" ShapeID="_x0000_i1026" DrawAspect="Content" ObjectID="_1522869921" r:id="rId11"/>
         </w:object>
       </w:r>
     </w:p>
@@ -358,7 +358,7 @@
           <v:shape id="_x0000_i1027" type="#_x0000_t75" style="width:102pt;height:48pt" o:ole="">
             <v:imagedata r:id="rId12" o:title=""/>
           </v:shape>
-          <o:OLEObject Type="Embed" ProgID="Equation.3" ShapeID="_x0000_i1027" DrawAspect="Content" ObjectID="_1522861309" r:id="rId13"/>
+          <o:OLEObject Type="Embed" ProgID="Equation.3" ShapeID="_x0000_i1027" DrawAspect="Content" ObjectID="_1522869922" r:id="rId13"/>
         </w:object>
       </w:r>
     </w:p>
@@ -382,7 +382,7 @@
           <v:shape id="_x0000_i1028" type="#_x0000_t75" style="width:200pt;height:62pt" o:ole="">
             <v:imagedata r:id="rId14" o:title=""/>
           </v:shape>
-          <o:OLEObject Type="Embed" ProgID="Equation.3" ShapeID="_x0000_i1028" DrawAspect="Content" ObjectID="_1522861310" r:id="rId15"/>
+          <o:OLEObject Type="Embed" ProgID="Equation.3" ShapeID="_x0000_i1028" DrawAspect="Content" ObjectID="_1522869923" r:id="rId15"/>
         </w:object>
       </w:r>
     </w:p>
@@ -1374,13 +1374,7 @@
             <w:rPr>
               <w:rFonts w:ascii="Cambria Math" w:hAnsi="Cambria Math"/>
             </w:rPr>
-            <m:t>=</m:t>
-          </m:r>
-          <m:r>
-            <w:rPr>
-              <w:rFonts w:ascii="Cambria Math" w:hAnsi="Cambria Math"/>
-            </w:rPr>
-            <m:t xml:space="preserve">0.878 </m:t>
+            <m:t xml:space="preserve">=0.878 </m:t>
           </m:r>
         </m:oMath>
       </m:oMathPara>
@@ -1416,6 +1410,9 @@
           <m:oMathPara>
             <m:oMath>
               <m:r>
+                <m:rPr>
+                  <m:sty m:val="p"/>
+                </m:rPr>
                 <w:rPr>
                   <w:rStyle w:val="PlaceholderText"/>
                   <w:rFonts w:ascii="Cambria Math" w:hAnsi="Cambria Math"/>
@@ -1696,13 +1693,7 @@
             <w:rPr>
               <w:rFonts w:ascii="Cambria Math" w:hAnsi="Cambria Math"/>
             </w:rPr>
-            <m:t>=</m:t>
-          </m:r>
-          <m:r>
-            <w:rPr>
-              <w:rFonts w:ascii="Cambria Math" w:hAnsi="Cambria Math"/>
-            </w:rPr>
-            <m:t>0.043</m:t>
+            <m:t>=0.043</m:t>
           </m:r>
         </m:oMath>
       </m:oMathPara>
@@ -1795,16 +1786,7 @@
                   <w:sz w:val="18"/>
                   <w:szCs w:val="18"/>
                 </w:rPr>
-                <m:t>5000</m:t>
-              </m:r>
-              <m:r>
-                <w:rPr>
-                  <w:rFonts w:ascii="Cambria Math" w:hAnsi="Cambria Math"/>
-                  <w:color w:val="000000"/>
-                  <w:sz w:val="18"/>
-                  <w:szCs w:val="18"/>
-                </w:rPr>
-                <m:t>*k</m:t>
+                <m:t>5000*k</m:t>
               </m:r>
             </m:num>
             <m:den>
@@ -1900,7 +1882,7 @@
           <w:noProof/>
         </w:rPr>
         <w:drawing>
-          <wp:inline distT="0" distB="0" distL="0" distR="0" wp14:anchorId="3342CF5D" wp14:editId="2519F416">
+          <wp:inline distT="0" distB="0" distL="0" distR="0" wp14:anchorId="5C0D12E0" wp14:editId="7C99FC8E">
             <wp:extent cx="4330700" cy="2184400"/>
             <wp:effectExtent l="0" t="0" r="0" b="6350"/>
             <wp:docPr id="6" name="Picture 6"/>
@@ -1971,6 +1953,7 @@
           <w:bCs/>
           <w:color w:val="000000"/>
         </w:rPr>
+        <w:lastRenderedPageBreak/>
         <w:t>B</w:t>
       </w:r>
       <w:r>
@@ -2758,7 +2741,7 @@
           <v:shape id="_x0000_i1029" type="#_x0000_t75" style="width:12pt;height:16pt" o:ole="">
             <v:imagedata r:id="rId17" o:title=""/>
           </v:shape>
-          <o:OLEObject Type="Embed" ProgID="Equation.3" ShapeID="_x0000_i1029" DrawAspect="Content" ObjectID="_1522861311" r:id="rId18"/>
+          <o:OLEObject Type="Embed" ProgID="Equation.3" ShapeID="_x0000_i1029" DrawAspect="Content" ObjectID="_1522869924" r:id="rId18"/>
         </w:object>
       </w:r>
       <w:r>
@@ -2775,7 +2758,7 @@
           <v:shape id="_x0000_i1030" type="#_x0000_t75" style="width:69pt;height:31pt" o:ole="">
             <v:imagedata r:id="rId19" o:title=""/>
           </v:shape>
-          <o:OLEObject Type="Embed" ProgID="Equation.3" ShapeID="_x0000_i1030" DrawAspect="Content" ObjectID="_1522861312" r:id="rId20"/>
+          <o:OLEObject Type="Embed" ProgID="Equation.3" ShapeID="_x0000_i1030" DrawAspect="Content" ObjectID="_1522869925" r:id="rId20"/>
         </w:object>
       </w:r>
       <w:r>
@@ -2791,7 +2774,7 @@
           <v:shape id="_x0000_i1031" type="#_x0000_t75" style="width:104pt;height:50pt" o:ole="">
             <v:imagedata r:id="rId21" o:title=""/>
           </v:shape>
-          <o:OLEObject Type="Embed" ProgID="Equation.3" ShapeID="_x0000_i1031" DrawAspect="Content" ObjectID="_1522861313" r:id="rId22"/>
+          <o:OLEObject Type="Embed" ProgID="Equation.3" ShapeID="_x0000_i1031" DrawAspect="Content" ObjectID="_1522869926" r:id="rId22"/>
         </w:object>
       </w:r>
     </w:p>
@@ -2830,13 +2813,7 @@
                     <w:rPr>
                       <w:rFonts w:ascii="Cambria Math" w:hAnsi="Cambria Math"/>
                     </w:rPr>
-                    <m:t>5000</m:t>
-                  </m:r>
-                  <m:r>
-                    <w:rPr>
-                      <w:rFonts w:ascii="Cambria Math" w:hAnsi="Cambria Math"/>
-                    </w:rPr>
-                    <m:t>*4.62</m:t>
+                    <m:t>5000*4.62</m:t>
                   </m:r>
                 </m:num>
                 <m:den>
@@ -2938,7 +2915,7 @@
           <v:shape id="_x0000_i1032" type="#_x0000_t75" style="width:196pt;height:44pt" o:ole="">
             <v:imagedata r:id="rId23" o:title=""/>
           </v:shape>
-          <o:OLEObject Type="Embed" ProgID="Equation.3" ShapeID="_x0000_i1032" DrawAspect="Content" ObjectID="_1522861314" r:id="rId24"/>
+          <o:OLEObject Type="Embed" ProgID="Equation.3" ShapeID="_x0000_i1032" DrawAspect="Content" ObjectID="_1522869927" r:id="rId24"/>
         </w:object>
       </w:r>
     </w:p>
@@ -2979,13 +2956,7 @@
                     <w:rPr>
                       <w:rFonts w:ascii="Cambria Math" w:hAnsi="Cambria Math"/>
                     </w:rPr>
-                    <m:t>w*</m:t>
-                  </m:r>
-                  <m:r>
-                    <w:rPr>
-                      <w:rFonts w:ascii="Cambria Math" w:hAnsi="Cambria Math"/>
-                    </w:rPr>
-                    <m:t>j*</m:t>
+                    <m:t>w*j*</m:t>
                   </m:r>
                   <m:d>
                     <m:dPr>
@@ -3001,13 +2972,7 @@
                         <w:rPr>
                           <w:rFonts w:ascii="Cambria Math" w:hAnsi="Cambria Math"/>
                         </w:rPr>
-                        <m:t>w*</m:t>
-                      </m:r>
-                      <m:r>
-                        <w:rPr>
-                          <w:rFonts w:ascii="Cambria Math" w:hAnsi="Cambria Math"/>
-                        </w:rPr>
-                        <m:t>j+0.3</m:t>
+                        <m:t>w*j+0.3</m:t>
                       </m:r>
                     </m:e>
                   </m:d>
@@ -3031,13 +2996,7 @@
                         <w:rPr>
                           <w:rFonts w:ascii="Cambria Math" w:hAnsi="Cambria Math"/>
                         </w:rPr>
-                        <m:t>w*</m:t>
-                      </m:r>
-                      <m:r>
-                        <w:rPr>
-                          <w:rFonts w:ascii="Cambria Math" w:hAnsi="Cambria Math"/>
-                        </w:rPr>
-                        <m:t>j+22</m:t>
+                        <m:t>w*j+22</m:t>
                       </m:r>
                     </m:e>
                   </m:d>
@@ -3061,13 +3020,7 @@
                         <w:rPr>
                           <w:rFonts w:ascii="Cambria Math" w:hAnsi="Cambria Math"/>
                         </w:rPr>
-                        <m:t>w*</m:t>
-                      </m:r>
-                      <m:r>
-                        <w:rPr>
-                          <w:rFonts w:ascii="Cambria Math" w:hAnsi="Cambria Math"/>
-                        </w:rPr>
-                        <m:t>j+100</m:t>
+                        <m:t>w*j+100</m:t>
                       </m:r>
                     </m:e>
                   </m:d>
@@ -3083,8 +3036,6 @@
           </m:r>
         </m:oMath>
       </m:oMathPara>
-      <w:bookmarkStart w:id="0" w:name="_GoBack"/>
-      <w:bookmarkEnd w:id="0"/>
     </w:p>
     <w:p/>
     <w:p>
@@ -3589,56 +3540,9 @@
       <w:pPr>
         <w:jc w:val="center"/>
       </w:pPr>
-      <w:del w:id="1" w:author="Hao Xu" w:date="2016-04-22T13:54:00Z">
-        <w:r>
-          <w:rPr>
-            <w:noProof/>
-          </w:rPr>
-          <w:lastRenderedPageBreak/>
-          <w:drawing>
-            <wp:inline distT="0" distB="0" distL="0" distR="0" wp14:anchorId="2034CB1B" wp14:editId="24608A8A">
-              <wp:extent cx="2820390" cy="2115293"/>
-              <wp:effectExtent l="0" t="0" r="0" b="0"/>
-              <wp:docPr id="5" name="Picture 5"/>
-              <wp:cNvGraphicFramePr>
-                <a:graphicFrameLocks xmlns:a="http://schemas.openxmlformats.org/drawingml/2006/main" noChangeAspect="1"/>
-              </wp:cNvGraphicFramePr>
-              <a:graphic xmlns:a="http://schemas.openxmlformats.org/drawingml/2006/main">
-                <a:graphicData uri="http://schemas.openxmlformats.org/drawingml/2006/picture">
-                  <pic:pic xmlns:pic="http://schemas.openxmlformats.org/drawingml/2006/picture">
-                    <pic:nvPicPr>
-                      <pic:cNvPr id="0" name="newgaincrossover.jpg"/>
-                      <pic:cNvPicPr/>
-                    </pic:nvPicPr>
-                    <pic:blipFill>
-                      <a:blip r:embed="rId25">
-                        <a:extLst>
-                          <a:ext uri="{28A0092B-C50C-407E-A947-70E740481C1C}">
-                            <a14:useLocalDpi xmlns:a14="http://schemas.microsoft.com/office/drawing/2010/main" val="0"/>
-                          </a:ext>
-                        </a:extLst>
-                      </a:blip>
-                      <a:stretch>
-                        <a:fillRect/>
-                      </a:stretch>
-                    </pic:blipFill>
-                    <pic:spPr>
-                      <a:xfrm>
-                        <a:off x="0" y="0"/>
-                        <a:ext cx="2821437" cy="2116078"/>
-                      </a:xfrm>
-                      <a:prstGeom prst="rect">
-                        <a:avLst/>
-                      </a:prstGeom>
-                    </pic:spPr>
-                  </pic:pic>
-                </a:graphicData>
-              </a:graphic>
-            </wp:inline>
-          </w:drawing>
-        </w:r>
-      </w:del>
-    </w:p>
+    </w:p>
+    <w:bookmarkStart w:id="0" w:name="_GoBack"/>
+    <w:bookmarkEnd w:id="0"/>
     <w:p>
       <w:pPr>
         <w:rPr>
@@ -3652,55 +3556,38 @@
           <m:sSup>
             <m:sSupPr>
               <m:ctrlPr>
-                <w:ins w:id="2" w:author="Hao Xu" w:date="2016-04-22T13:36:00Z">
-                  <w:rPr>
-                    <w:rFonts w:ascii="Cambria Math" w:hAnsi="Cambria Math"/>
-                    <w:i/>
-                    <w:color w:val="000000"/>
-                    <w:sz w:val="18"/>
-                    <w:szCs w:val="18"/>
-                  </w:rPr>
-                </w:ins>
+                <w:rPr>
+                  <w:rFonts w:ascii="Cambria Math" w:hAnsi="Cambria Math"/>
+                  <w:i/>
+                  <w:color w:val="000000"/>
+                  <w:sz w:val="18"/>
+                  <w:szCs w:val="18"/>
+                </w:rPr>
               </m:ctrlPr>
             </m:sSupPr>
             <m:e>
               <m:r>
-                <w:ins w:id="3" w:author="Hao Xu" w:date="2016-04-22T13:36:00Z">
-                  <w:rPr>
-                    <w:rFonts w:ascii="Cambria Math" w:hAnsi="Cambria Math"/>
-                    <w:color w:val="000000"/>
-                    <w:sz w:val="18"/>
-                    <w:szCs w:val="18"/>
-                  </w:rPr>
-                  <m:t>w</m:t>
-                </w:ins>
+                <w:rPr>
+                  <w:rFonts w:ascii="Cambria Math" w:hAnsi="Cambria Math"/>
+                  <w:color w:val="000000"/>
+                  <w:sz w:val="18"/>
+                  <w:szCs w:val="18"/>
+                </w:rPr>
+                <m:t>w</m:t>
               </m:r>
             </m:e>
             <m:sup>
               <m:r>
-                <w:ins w:id="4" w:author="Hao Xu" w:date="2016-04-22T13:36:00Z">
-                  <w:rPr>
-                    <w:rFonts w:ascii="Cambria Math" w:hAnsi="Cambria Math"/>
-                    <w:color w:val="000000"/>
-                    <w:sz w:val="18"/>
-                    <w:szCs w:val="18"/>
-                  </w:rPr>
-                  <m:t>2</m:t>
-                </w:ins>
+                <w:rPr>
+                  <w:rFonts w:ascii="Cambria Math" w:hAnsi="Cambria Math"/>
+                  <w:color w:val="000000"/>
+                  <w:sz w:val="18"/>
+                  <w:szCs w:val="18"/>
+                </w:rPr>
+                <m:t>2</m:t>
               </m:r>
             </m:sup>
           </m:sSup>
-          <m:r>
-            <w:del w:id="5" w:author="Hao Xu" w:date="2016-04-22T13:36:00Z">
-              <w:rPr>
-                <w:rFonts w:ascii="Cambria Math" w:hAnsi="Cambria Math"/>
-                <w:color w:val="000000"/>
-                <w:sz w:val="18"/>
-                <w:szCs w:val="18"/>
-              </w:rPr>
-              <m:t>w</m:t>
-            </w:del>
-          </m:r>
           <m:r>
             <w:rPr>
               <w:rFonts w:ascii="Cambria Math" w:hAnsi="Cambria Math"/>
@@ -3708,29 +3595,7 @@
               <w:sz w:val="18"/>
               <w:szCs w:val="18"/>
             </w:rPr>
-            <m:t>=</m:t>
-          </m:r>
-          <m:r>
-            <w:ins w:id="6" w:author="Hao Xu" w:date="2016-04-22T13:50:00Z">
-              <w:rPr>
-                <w:rFonts w:ascii="Cambria Math" w:hAnsi="Cambria Math"/>
-                <w:color w:val="000000"/>
-                <w:sz w:val="18"/>
-                <w:szCs w:val="18"/>
-              </w:rPr>
-              <m:t>12.54</m:t>
-            </w:ins>
-          </m:r>
-          <m:r>
-            <w:del w:id="7" w:author="Hao Xu" w:date="2016-04-22T13:37:00Z">
-              <w:rPr>
-                <w:rFonts w:ascii="Cambria Math" w:hAnsi="Cambria Math"/>
-                <w:color w:val="000000"/>
-                <w:sz w:val="18"/>
-                <w:szCs w:val="18"/>
-              </w:rPr>
-              <m:t>12.5</m:t>
-            </w:del>
+            <m:t>=12.54</m:t>
           </m:r>
         </m:oMath>
       </m:oMathPara>
@@ -3829,26 +3694,13 @@
             </m:fPr>
             <m:num>
               <m:r>
-                <w:ins w:id="8" w:author="Hao Xu" w:date="2016-04-22T13:37:00Z">
-                  <w:rPr>
-                    <w:rFonts w:ascii="Cambria Math" w:hAnsi="Cambria Math"/>
-                    <w:color w:val="000000"/>
-                    <w:sz w:val="18"/>
-                    <w:szCs w:val="18"/>
-                  </w:rPr>
-                  <m:t>3.54</m:t>
-                </w:ins>
-              </m:r>
-              <m:r>
-                <w:del w:id="9" w:author="Hao Xu" w:date="2016-04-22T13:37:00Z">
-                  <w:rPr>
-                    <w:rFonts w:ascii="Cambria Math" w:hAnsi="Cambria Math"/>
-                    <w:color w:val="000000"/>
-                    <w:sz w:val="18"/>
-                    <w:szCs w:val="18"/>
-                  </w:rPr>
-                  <m:t>12.5</m:t>
-                </w:del>
+                <w:rPr>
+                  <w:rFonts w:ascii="Cambria Math" w:hAnsi="Cambria Math"/>
+                  <w:color w:val="000000"/>
+                  <w:sz w:val="18"/>
+                  <w:szCs w:val="18"/>
+                </w:rPr>
+                <m:t>3.54</m:t>
               </m:r>
             </m:num>
             <m:den>
@@ -3870,29 +3722,7 @@
               <w:sz w:val="18"/>
               <w:szCs w:val="18"/>
             </w:rPr>
-            <m:t>=</m:t>
-          </m:r>
-          <m:r>
-            <w:del w:id="10" w:author="Hao Xu" w:date="2016-04-22T13:37:00Z">
-              <w:rPr>
-                <w:rFonts w:ascii="Cambria Math" w:hAnsi="Cambria Math"/>
-                <w:color w:val="000000"/>
-                <w:sz w:val="18"/>
-                <w:szCs w:val="18"/>
-              </w:rPr>
-              <m:t xml:space="preserve">3.75 </m:t>
-            </w:del>
-          </m:r>
-          <m:r>
-            <w:ins w:id="11" w:author="Hao Xu" w:date="2016-04-22T13:37:00Z">
-              <w:rPr>
-                <w:rFonts w:ascii="Cambria Math" w:hAnsi="Cambria Math"/>
-                <w:color w:val="000000"/>
-                <w:sz w:val="18"/>
-                <w:szCs w:val="18"/>
-              </w:rPr>
-              <m:t>0.944</m:t>
-            </w:ins>
+            <m:t>=0.944</m:t>
           </m:r>
         </m:oMath>
       </m:oMathPara>
@@ -3914,29 +3744,7 @@
               <w:sz w:val="18"/>
               <w:szCs w:val="18"/>
             </w:rPr>
-            <m:t>P=α×Z=11.11*3.75=</m:t>
-          </m:r>
-          <m:r>
-            <w:ins w:id="12" w:author="Hao Xu" w:date="2016-04-22T13:38:00Z">
-              <w:rPr>
-                <w:rFonts w:ascii="Cambria Math" w:hAnsi="Cambria Math"/>
-                <w:color w:val="000000"/>
-                <w:sz w:val="18"/>
-                <w:szCs w:val="18"/>
-              </w:rPr>
-              <m:t>10.49</m:t>
-            </w:ins>
-          </m:r>
-          <m:r>
-            <w:del w:id="13" w:author="Hao Xu" w:date="2016-04-22T13:38:00Z">
-              <w:rPr>
-                <w:rFonts w:ascii="Cambria Math" w:hAnsi="Cambria Math"/>
-                <w:color w:val="000000"/>
-                <w:sz w:val="18"/>
-                <w:szCs w:val="18"/>
-              </w:rPr>
-              <m:t>41.66</m:t>
-            </w:del>
+            <m:t>P=α×Z=11.11*3.75=10.49</m:t>
           </m:r>
         </m:oMath>
       </m:oMathPara>
@@ -4015,29 +3823,7 @@
                   <w:sz w:val="18"/>
                   <w:szCs w:val="18"/>
                 </w:rPr>
-                <m:t>s+</m:t>
-              </m:r>
-              <m:r>
-                <w:del w:id="14" w:author="Hao Xu" w:date="2016-04-22T13:38:00Z">
-                  <w:rPr>
-                    <w:rFonts w:ascii="Cambria Math" w:hAnsi="Cambria Math"/>
-                    <w:color w:val="000000"/>
-                    <w:sz w:val="18"/>
-                    <w:szCs w:val="18"/>
-                  </w:rPr>
-                  <m:t>3.75</m:t>
-                </w:del>
-              </m:r>
-              <m:r>
-                <w:ins w:id="15" w:author="Hao Xu" w:date="2016-04-22T13:38:00Z">
-                  <w:rPr>
-                    <w:rFonts w:ascii="Cambria Math" w:hAnsi="Cambria Math"/>
-                    <w:color w:val="000000"/>
-                    <w:sz w:val="18"/>
-                    <w:szCs w:val="18"/>
-                  </w:rPr>
-                  <m:t>0.944</m:t>
-                </w:ins>
+                <m:t>s+0.944</m:t>
               </m:r>
             </m:num>
             <m:den>
@@ -4048,29 +3834,7 @@
                   <w:sz w:val="18"/>
                   <w:szCs w:val="18"/>
                 </w:rPr>
-                <m:t>s+</m:t>
-              </m:r>
-              <m:r>
-                <w:del w:id="16" w:author="Hao Xu" w:date="2016-04-22T13:39:00Z">
-                  <w:rPr>
-                    <w:rFonts w:ascii="Cambria Math" w:hAnsi="Cambria Math"/>
-                    <w:color w:val="000000"/>
-                    <w:sz w:val="18"/>
-                    <w:szCs w:val="18"/>
-                  </w:rPr>
-                  <m:t>41.66</m:t>
-                </w:del>
-              </m:r>
-              <m:r>
-                <w:ins w:id="17" w:author="Hao Xu" w:date="2016-04-22T13:39:00Z">
-                  <w:rPr>
-                    <w:rFonts w:ascii="Cambria Math" w:hAnsi="Cambria Math"/>
-                    <w:color w:val="000000"/>
-                    <w:sz w:val="18"/>
-                    <w:szCs w:val="18"/>
-                  </w:rPr>
-                  <m:t>10.49</m:t>
-                </w:ins>
+                <m:t>s+10.49</m:t>
               </m:r>
             </m:den>
           </m:f>
@@ -4085,286 +3849,140 @@
           <w:szCs w:val="18"/>
         </w:rPr>
       </w:pPr>
-      <w:del w:id="18" w:author="Hao Xu" w:date="2016-04-22T13:58:00Z">
-        <w:r>
-          <w:rPr>
-            <w:noProof/>
-            <w:color w:val="000000"/>
-            <w:sz w:val="18"/>
-            <w:szCs w:val="18"/>
-          </w:rPr>
-          <w:drawing>
-            <wp:inline distT="0" distB="0" distL="0" distR="0" wp14:anchorId="36433A51" wp14:editId="4C20F42E">
-              <wp:extent cx="3293423" cy="2470068"/>
-              <wp:effectExtent l="0" t="0" r="2540" b="6985"/>
-              <wp:docPr id="7" name="Picture 7"/>
-              <wp:cNvGraphicFramePr>
-                <a:graphicFrameLocks xmlns:a="http://schemas.openxmlformats.org/drawingml/2006/main" noChangeAspect="1"/>
-              </wp:cNvGraphicFramePr>
-              <a:graphic xmlns:a="http://schemas.openxmlformats.org/drawingml/2006/main">
-                <a:graphicData uri="http://schemas.openxmlformats.org/drawingml/2006/picture">
-                  <pic:pic xmlns:pic="http://schemas.openxmlformats.org/drawingml/2006/picture">
-                    <pic:nvPicPr>
-                      <pic:cNvPr id="0" name="fail1bphasemargin.jpg"/>
-                      <pic:cNvPicPr/>
-                    </pic:nvPicPr>
-                    <pic:blipFill>
-                      <a:blip r:embed="rId26">
-                        <a:extLst>
-                          <a:ext uri="{28A0092B-C50C-407E-A947-70E740481C1C}">
-                            <a14:useLocalDpi xmlns:a14="http://schemas.microsoft.com/office/drawing/2010/main" val="0"/>
-                          </a:ext>
-                        </a:extLst>
-                      </a:blip>
-                      <a:stretch>
-                        <a:fillRect/>
-                      </a:stretch>
-                    </pic:blipFill>
-                    <pic:spPr>
-                      <a:xfrm>
-                        <a:off x="0" y="0"/>
-                        <a:ext cx="3298049" cy="2473538"/>
-                      </a:xfrm>
-                      <a:prstGeom prst="rect">
-                        <a:avLst/>
-                      </a:prstGeom>
-                    </pic:spPr>
-                  </pic:pic>
-                </a:graphicData>
-              </a:graphic>
-            </wp:inline>
-          </w:drawing>
-        </w:r>
-      </w:del>
-    </w:p>
+    </w:p>
+    <w:p>
+      <w:r>
+        <w:t>W</w:t>
+      </w:r>
+      <w:r>
+        <w:t>ith this lead compensator</w:t>
+      </w:r>
+      <w:r>
+        <w:t>,</w:t>
+      </w:r>
+    </w:p>
+    <w:p>
+      <w:r>
+        <w:rPr>
+          <w:noProof/>
+        </w:rPr>
+        <w:drawing>
+          <wp:inline distT="0" distB="0" distL="0" distR="0" wp14:anchorId="3A7AC3FB" wp14:editId="12BD3958">
+            <wp:extent cx="3509158" cy="2631870"/>
+            <wp:effectExtent l="0" t="0" r="0" b="0"/>
+            <wp:docPr id="2" name="Picture 2"/>
+            <wp:cNvGraphicFramePr>
+              <a:graphicFrameLocks xmlns:a="http://schemas.openxmlformats.org/drawingml/2006/main" noChangeAspect="1"/>
+            </wp:cNvGraphicFramePr>
+            <a:graphic xmlns:a="http://schemas.openxmlformats.org/drawingml/2006/main">
+              <a:graphicData uri="http://schemas.openxmlformats.org/drawingml/2006/picture">
+                <pic:pic xmlns:pic="http://schemas.openxmlformats.org/drawingml/2006/picture">
+                  <pic:nvPicPr>
+                    <pic:cNvPr id="0" name="phasemargin.jpg"/>
+                    <pic:cNvPicPr/>
+                  </pic:nvPicPr>
+                  <pic:blipFill>
+                    <a:blip r:embed="rId25">
+                      <a:extLst>
+                        <a:ext uri="{28A0092B-C50C-407E-A947-70E740481C1C}">
+                          <a14:useLocalDpi xmlns:a14="http://schemas.microsoft.com/office/drawing/2010/main" val="0"/>
+                        </a:ext>
+                      </a:extLst>
+                    </a:blip>
+                    <a:stretch>
+                      <a:fillRect/>
+                    </a:stretch>
+                  </pic:blipFill>
+                  <pic:spPr>
+                    <a:xfrm>
+                      <a:off x="0" y="0"/>
+                      <a:ext cx="3513730" cy="2635299"/>
+                    </a:xfrm>
+                    <a:prstGeom prst="rect">
+                      <a:avLst/>
+                    </a:prstGeom>
+                  </pic:spPr>
+                </pic:pic>
+              </a:graphicData>
+            </a:graphic>
+          </wp:inline>
+        </w:drawing>
+      </w:r>
+      <w:r>
+        <w:rPr>
+          <w:noProof/>
+        </w:rPr>
+        <w:drawing>
+          <wp:inline distT="0" distB="0" distL="0" distR="0" wp14:anchorId="004DB18D" wp14:editId="3FA113C3">
+            <wp:extent cx="3554681" cy="2666011"/>
+            <wp:effectExtent l="0" t="0" r="8255" b="1270"/>
+            <wp:docPr id="1" name="Picture 1"/>
+            <wp:cNvGraphicFramePr>
+              <a:graphicFrameLocks xmlns:a="http://schemas.openxmlformats.org/drawingml/2006/main" noChangeAspect="1"/>
+            </wp:cNvGraphicFramePr>
+            <a:graphic xmlns:a="http://schemas.openxmlformats.org/drawingml/2006/main">
+              <a:graphicData uri="http://schemas.openxmlformats.org/drawingml/2006/picture">
+                <pic:pic xmlns:pic="http://schemas.openxmlformats.org/drawingml/2006/picture">
+                  <pic:nvPicPr>
+                    <pic:cNvPr id="0" name="peekovershoot.jpg"/>
+                    <pic:cNvPicPr/>
+                  </pic:nvPicPr>
+                  <pic:blipFill>
+                    <a:blip r:embed="rId26">
+                      <a:extLst>
+                        <a:ext uri="{28A0092B-C50C-407E-A947-70E740481C1C}">
+                          <a14:useLocalDpi xmlns:a14="http://schemas.microsoft.com/office/drawing/2010/main" val="0"/>
+                        </a:ext>
+                      </a:extLst>
+                    </a:blip>
+                    <a:stretch>
+                      <a:fillRect/>
+                    </a:stretch>
+                  </pic:blipFill>
+                  <pic:spPr>
+                    <a:xfrm>
+                      <a:off x="0" y="0"/>
+                      <a:ext cx="3556000" cy="2667001"/>
+                    </a:xfrm>
+                    <a:prstGeom prst="rect">
+                      <a:avLst/>
+                    </a:prstGeom>
+                  </pic:spPr>
+                </pic:pic>
+              </a:graphicData>
+            </a:graphic>
+          </wp:inline>
+        </w:drawing>
+      </w:r>
+      <w:r>
+        <w:br w:type="page"/>
+      </w:r>
+    </w:p>
+    <w:p>
+      <w:r>
+        <w:t xml:space="preserve">It </w:t>
+      </w:r>
+      <w:r>
+        <w:t>satisfies</w:t>
+      </w:r>
+      <w:r>
+        <w:t xml:space="preserve"> </w:t>
+      </w:r>
+      <w:proofErr w:type="gramStart"/>
+      <w:r>
+        <w:t>all the</w:t>
+      </w:r>
+      <w:proofErr w:type="gramEnd"/>
+      <w:r>
+        <w:t xml:space="preserve"> requirement</w:t>
+      </w:r>
+      <w:r>
+        <w:br w:type="page"/>
+      </w:r>
+    </w:p>
+    <w:p/>
     <w:p>
       <w:pPr>
-        <w:rPr>
-          <w:ins w:id="19" w:author="Hao Xu" w:date="2016-04-22T14:11:00Z"/>
-        </w:rPr>
-      </w:pPr>
-      <w:del w:id="20" w:author="Hao Xu" w:date="2016-04-22T13:58:00Z">
-        <w:r>
-          <w:delText xml:space="preserve">However, </w:delText>
-        </w:r>
-      </w:del>
-      <w:ins w:id="21" w:author="Hao Xu" w:date="2016-04-22T13:58:00Z">
-        <w:r>
-          <w:t>W</w:t>
-        </w:r>
-      </w:ins>
-      <w:del w:id="22" w:author="Hao Xu" w:date="2016-04-22T13:58:00Z">
-        <w:r>
-          <w:delText>w</w:delText>
-        </w:r>
-      </w:del>
-      <w:r>
-        <w:t>ith this lead compensator</w:t>
-      </w:r>
-      <w:del w:id="23" w:author="Hao Xu" w:date="2016-04-22T14:02:00Z">
-        <w:r>
-          <w:delText>, the new plant has only 27.3 phase margin which is around half of the desired phase margin</w:delText>
-        </w:r>
-        <w:r>
-          <w:delText>. To solve this issue, another lead compensator is required.</w:delText>
-        </w:r>
-      </w:del>
-      <w:ins w:id="24" w:author="Hao Xu" w:date="2016-04-22T14:04:00Z">
-        <w:r>
-          <w:t>,</w:t>
-        </w:r>
-      </w:ins>
-    </w:p>
-    <w:p>
-      <w:pPr>
-        <w:rPr>
-          <w:del w:id="25" w:author="Hao Xu" w:date="2016-04-22T14:11:00Z"/>
-        </w:rPr>
-      </w:pPr>
-      <w:ins w:id="26" w:author="Hao Xu" w:date="2016-04-22T14:11:00Z">
-        <w:r>
-          <w:rPr>
-            <w:noProof/>
-          </w:rPr>
-          <w:lastRenderedPageBreak/>
-          <w:drawing>
-            <wp:inline distT="0" distB="0" distL="0" distR="0" wp14:anchorId="07D9A3C5" wp14:editId="436C66C0">
-              <wp:extent cx="3509158" cy="2631870"/>
-              <wp:effectExtent l="0" t="0" r="0" b="0"/>
-              <wp:docPr id="2" name="Picture 2"/>
-              <wp:cNvGraphicFramePr>
-                <a:graphicFrameLocks xmlns:a="http://schemas.openxmlformats.org/drawingml/2006/main" noChangeAspect="1"/>
-              </wp:cNvGraphicFramePr>
-              <a:graphic xmlns:a="http://schemas.openxmlformats.org/drawingml/2006/main">
-                <a:graphicData uri="http://schemas.openxmlformats.org/drawingml/2006/picture">
-                  <pic:pic xmlns:pic="http://schemas.openxmlformats.org/drawingml/2006/picture">
-                    <pic:nvPicPr>
-                      <pic:cNvPr id="0" name="phasemargin.jpg"/>
-                      <pic:cNvPicPr/>
-                    </pic:nvPicPr>
-                    <pic:blipFill>
-                      <a:blip r:embed="rId27">
-                        <a:extLst>
-                          <a:ext uri="{28A0092B-C50C-407E-A947-70E740481C1C}">
-                            <a14:useLocalDpi xmlns:a14="http://schemas.microsoft.com/office/drawing/2010/main" val="0"/>
-                          </a:ext>
-                        </a:extLst>
-                      </a:blip>
-                      <a:stretch>
-                        <a:fillRect/>
-                      </a:stretch>
-                    </pic:blipFill>
-                    <pic:spPr>
-                      <a:xfrm>
-                        <a:off x="0" y="0"/>
-                        <a:ext cx="3513730" cy="2635299"/>
-                      </a:xfrm>
-                      <a:prstGeom prst="rect">
-                        <a:avLst/>
-                      </a:prstGeom>
-                    </pic:spPr>
-                  </pic:pic>
-                </a:graphicData>
-              </a:graphic>
-            </wp:inline>
-          </w:drawing>
-        </w:r>
-      </w:ins>
-      <w:ins w:id="27" w:author="Hao Xu" w:date="2016-04-22T14:04:00Z">
-        <w:r>
-          <w:rPr>
-            <w:noProof/>
-          </w:rPr>
-          <w:drawing>
-            <wp:inline distT="0" distB="0" distL="0" distR="0" wp14:anchorId="69D98718" wp14:editId="59209396">
-              <wp:extent cx="3554681" cy="2666011"/>
-              <wp:effectExtent l="0" t="0" r="8255" b="1270"/>
-              <wp:docPr id="1" name="Picture 1"/>
-              <wp:cNvGraphicFramePr>
-                <a:graphicFrameLocks xmlns:a="http://schemas.openxmlformats.org/drawingml/2006/main" noChangeAspect="1"/>
-              </wp:cNvGraphicFramePr>
-              <a:graphic xmlns:a="http://schemas.openxmlformats.org/drawingml/2006/main">
-                <a:graphicData uri="http://schemas.openxmlformats.org/drawingml/2006/picture">
-                  <pic:pic xmlns:pic="http://schemas.openxmlformats.org/drawingml/2006/picture">
-                    <pic:nvPicPr>
-                      <pic:cNvPr id="0" name="peekovershoot.jpg"/>
-                      <pic:cNvPicPr/>
-                    </pic:nvPicPr>
-                    <pic:blipFill>
-                      <a:blip r:embed="rId28">
-                        <a:extLst>
-                          <a:ext uri="{28A0092B-C50C-407E-A947-70E740481C1C}">
-                            <a14:useLocalDpi xmlns:a14="http://schemas.microsoft.com/office/drawing/2010/main" val="0"/>
-                          </a:ext>
-                        </a:extLst>
-                      </a:blip>
-                      <a:stretch>
-                        <a:fillRect/>
-                      </a:stretch>
-                    </pic:blipFill>
-                    <pic:spPr>
-                      <a:xfrm>
-                        <a:off x="0" y="0"/>
-                        <a:ext cx="3556000" cy="2667001"/>
-                      </a:xfrm>
-                      <a:prstGeom prst="rect">
-                        <a:avLst/>
-                      </a:prstGeom>
-                    </pic:spPr>
-                  </pic:pic>
-                </a:graphicData>
-              </a:graphic>
-            </wp:inline>
-          </w:drawing>
-        </w:r>
-      </w:ins>
-    </w:p>
-    <w:p>
-      <w:pPr>
-        <w:rPr>
-          <w:ins w:id="28" w:author="Hao Xu" w:date="2016-04-22T14:04:00Z"/>
-        </w:rPr>
-      </w:pPr>
-      <w:r>
-        <w:br w:type="page"/>
-      </w:r>
-    </w:p>
-    <w:p>
-      <w:pPr>
-        <w:rPr>
-          <w:ins w:id="29" w:author="Hao Xu" w:date="2016-04-22T14:04:00Z"/>
-        </w:rPr>
-      </w:pPr>
-      <w:ins w:id="30" w:author="Hao Xu" w:date="2016-04-22T14:04:00Z">
-        <w:r>
-          <w:lastRenderedPageBreak/>
-          <w:t xml:space="preserve">It </w:t>
-        </w:r>
-      </w:ins>
-      <w:ins w:id="31" w:author="Hao Xu" w:date="2016-04-22T14:10:00Z">
-        <w:r>
-          <w:t>satisfies</w:t>
-        </w:r>
-      </w:ins>
-      <w:ins w:id="32" w:author="Hao Xu" w:date="2016-04-22T14:04:00Z">
-        <w:r>
-          <w:t xml:space="preserve"> </w:t>
-        </w:r>
-        <w:proofErr w:type="gramStart"/>
-        <w:r>
-          <w:t>all the</w:t>
-        </w:r>
-        <w:proofErr w:type="gramEnd"/>
-        <w:r>
-          <w:t xml:space="preserve"> requirement</w:t>
-        </w:r>
-        <w:r>
-          <w:br w:type="page"/>
-        </w:r>
-      </w:ins>
-    </w:p>
-    <w:p/>
-    <w:p>
-      <w:pPr>
-        <w:rPr>
-          <w:rFonts w:ascii="Cambria Math" w:hAnsi="Cambria Math" w:hint="eastAsia"/>
-          <w:b/>
-          <w:bCs/>
-          <w:color w:val="000000"/>
-          <w:sz w:val="18"/>
-          <w:szCs w:val="18"/>
-        </w:rPr>
-      </w:pPr>
-      <w:r>
-        <w:rPr>
-          <w:rFonts w:ascii="Calibri" w:hAnsi="Calibri"/>
-          <w:b/>
-          <w:bCs/>
-          <w:color w:val="000000"/>
-        </w:rPr>
-        <w:t>2. [35 marks] Consider again the unity feedback servo system with a plant transfer function given by</w:t>
-      </w:r>
-      <w:proofErr w:type="gramStart"/>
-      <w:r>
-        <w:rPr>
-          <w:rFonts w:ascii="Calibri" w:hAnsi="Calibri"/>
-          <w:b/>
-          <w:bCs/>
-          <w:color w:val="000000"/>
-        </w:rPr>
-        <w:t>:</w:t>
-      </w:r>
-      <w:proofErr w:type="gramEnd"/>
-      <w:r>
-        <w:rPr>
-          <w:rFonts w:ascii="Calibri" w:hAnsi="Calibri"/>
-          <w:b/>
-          <w:bCs/>
-          <w:color w:val="000000"/>
-        </w:rPr>
-        <w:br/>
-      </w:r>
-      <w:r>
         <w:rPr>
           <w:rFonts w:ascii="Cambria Math" w:hAnsi="Cambria Math"/>
           <w:b/>
@@ -4373,28 +3991,57 @@
           <w:sz w:val="18"/>
           <w:szCs w:val="18"/>
         </w:rPr>
-        <w:t>𝐺(𝑠) =5000/𝑠(𝑠 + .3)(𝑠 + 22)(𝑠 + 100)</w:t>
-      </w:r>
-    </w:p>
-    <w:p>
-      <w:pPr>
+      </w:pPr>
+      <w:r>
         <w:rPr>
           <w:rFonts w:ascii="Calibri" w:hAnsi="Calibri"/>
           <w:b/>
           <w:bCs/>
           <w:color w:val="000000"/>
         </w:rPr>
-      </w:pPr>
+        <w:t>2. [35 marks] Consider again the unity feedback servo system with a plant transfer function given by</w:t>
+      </w:r>
+      <w:proofErr w:type="gramStart"/>
+      <w:r>
+        <w:rPr>
+          <w:rFonts w:ascii="Calibri" w:hAnsi="Calibri"/>
+          <w:b/>
+          <w:bCs/>
+          <w:color w:val="000000"/>
+        </w:rPr>
+        <w:t>:</w:t>
+      </w:r>
+      <w:proofErr w:type="gramEnd"/>
+      <w:r>
+        <w:rPr>
+          <w:rFonts w:ascii="Calibri" w:hAnsi="Calibri"/>
+          <w:b/>
+          <w:bCs/>
+          <w:color w:val="000000"/>
+        </w:rPr>
+        <w:br/>
+      </w:r>
       <w:r>
         <w:rPr>
           <w:rFonts w:ascii="Cambria Math" w:hAnsi="Cambria Math"/>
           <w:b/>
           <w:bCs/>
           <w:color w:val="000000"/>
-        </w:rPr>
-        <w:t xml:space="preserve"> a. Using the root locus approach, design a phase lead compensator to meet the following performance specifications</w:t>
-      </w:r>
-      <w:proofErr w:type="gramStart"/>
+          <w:sz w:val="18"/>
+          <w:szCs w:val="18"/>
+        </w:rPr>
+        <w:t>𝐺(𝑠) =5000/𝑠(𝑠 + .3)(𝑠 + 22)(𝑠 + 100)</w:t>
+      </w:r>
+    </w:p>
+    <w:p>
+      <w:pPr>
+        <w:rPr>
+          <w:rFonts w:ascii="Calibri" w:hAnsi="Calibri"/>
+          <w:b/>
+          <w:bCs/>
+          <w:color w:val="000000"/>
+        </w:rPr>
+      </w:pPr>
       <w:r>
         <w:rPr>
           <w:rFonts w:ascii="Cambria Math" w:hAnsi="Cambria Math"/>
@@ -4402,9 +4049,9 @@
           <w:bCs/>
           <w:color w:val="000000"/>
         </w:rPr>
-        <w:t>:</w:t>
-      </w:r>
-      <w:proofErr w:type="gramEnd"/>
+        <w:t xml:space="preserve"> a. Using the root locus approach, design a phase lead compensator to meet the following performance specifications</w:t>
+      </w:r>
+      <w:proofErr w:type="gramStart"/>
       <w:r>
         <w:rPr>
           <w:rFonts w:ascii="Cambria Math" w:hAnsi="Cambria Math"/>
@@ -4412,6 +4059,16 @@
           <w:bCs/>
           <w:color w:val="000000"/>
         </w:rPr>
+        <w:t>:</w:t>
+      </w:r>
+      <w:proofErr w:type="gramEnd"/>
+      <w:r>
+        <w:rPr>
+          <w:rFonts w:ascii="Cambria Math" w:hAnsi="Cambria Math"/>
+          <w:b/>
+          <w:bCs/>
+          <w:color w:val="000000"/>
+        </w:rPr>
         <w:br/>
       </w:r>
       <w:r>
@@ -4499,7 +4156,7 @@
     </w:p>
     <w:p/>
     <w:sectPr>
-      <w:headerReference w:type="default" r:id="rId29"/>
+      <w:headerReference w:type="default" r:id="rId27"/>
       <w:pgSz w:w="11906" w:h="16838"/>
       <w:pgMar w:top="1440" w:right="1440" w:bottom="1440" w:left="1440" w:header="708" w:footer="708" w:gutter="0"/>
       <w:cols w:space="708"/>
@@ -5444,6 +5101,7 @@
   </w:compat>
   <w:rsids>
     <w:rsidRoot w:val="00A41962"/>
+    <w:rsid w:val="009C3DE4"/>
     <w:rsid w:val="00A41962"/>
   </w:rsids>
   <m:mathPr>
@@ -6163,7 +5821,7 @@
 </file>
 
 <file path=customXml/itemProps1.xml><?xml version="1.0" encoding="utf-8"?>
-<ds:datastoreItem xmlns:ds="http://schemas.openxmlformats.org/officeDocument/2006/customXml" ds:itemID="{F3E78340-04E8-4D32-A5F0-D5E2B91C9559}">
+<ds:datastoreItem xmlns:ds="http://schemas.openxmlformats.org/officeDocument/2006/customXml" ds:itemID="{78928E86-8260-4382-87DF-1DAE68FD906B}">
   <ds:schemaRefs>
     <ds:schemaRef ds:uri="http://schemas.openxmlformats.org/officeDocument/2006/bibliography"/>
   </ds:schemaRefs>

</xml_diff>

<commit_message>
This update includes finished 1b and initialization of 2
</commit_message>
<xml_diff>
--- a/ACS221.docx
+++ b/ACS221.docx
@@ -209,7 +209,7 @@
           <v:shape id="_x0000_i1025" type="#_x0000_t75" style="width:12pt;height:16pt" o:ole="">
             <v:imagedata r:id="rId8" o:title=""/>
           </v:shape>
-          <o:OLEObject Type="Embed" ProgID="Equation.3" ShapeID="_x0000_i1025" DrawAspect="Content" ObjectID="_1522869920" r:id="rId9"/>
+          <o:OLEObject Type="Embed" ProgID="Equation.3" ShapeID="_x0000_i1025" DrawAspect="Content" ObjectID="_1522883690" r:id="rId9"/>
         </w:object>
       </w:r>
       <w:r>
@@ -265,7 +265,7 @@
           <v:shape id="_x0000_i1026" type="#_x0000_t75" style="width:119.5pt;height:81pt" o:ole="" fillcolor="window">
             <v:imagedata r:id="rId10" o:title=""/>
           </v:shape>
-          <o:OLEObject Type="Embed" ProgID="Equation.3" ShapeID="_x0000_i1026" DrawAspect="Content" ObjectID="_1522869921" r:id="rId11"/>
+          <o:OLEObject Type="Embed" ProgID="Equation.3" ShapeID="_x0000_i1026" DrawAspect="Content" ObjectID="_1522883691" r:id="rId11"/>
         </w:object>
       </w:r>
     </w:p>
@@ -358,7 +358,7 @@
           <v:shape id="_x0000_i1027" type="#_x0000_t75" style="width:102pt;height:48pt" o:ole="">
             <v:imagedata r:id="rId12" o:title=""/>
           </v:shape>
-          <o:OLEObject Type="Embed" ProgID="Equation.3" ShapeID="_x0000_i1027" DrawAspect="Content" ObjectID="_1522869922" r:id="rId13"/>
+          <o:OLEObject Type="Embed" ProgID="Equation.3" ShapeID="_x0000_i1027" DrawAspect="Content" ObjectID="_1522883692" r:id="rId13"/>
         </w:object>
       </w:r>
     </w:p>
@@ -382,7 +382,7 @@
           <v:shape id="_x0000_i1028" type="#_x0000_t75" style="width:200pt;height:62pt" o:ole="">
             <v:imagedata r:id="rId14" o:title=""/>
           </v:shape>
-          <o:OLEObject Type="Embed" ProgID="Equation.3" ShapeID="_x0000_i1028" DrawAspect="Content" ObjectID="_1522869923" r:id="rId15"/>
+          <o:OLEObject Type="Embed" ProgID="Equation.3" ShapeID="_x0000_i1028" DrawAspect="Content" ObjectID="_1522883693" r:id="rId15"/>
         </w:object>
       </w:r>
     </w:p>
@@ -2741,7 +2741,7 @@
           <v:shape id="_x0000_i1029" type="#_x0000_t75" style="width:12pt;height:16pt" o:ole="">
             <v:imagedata r:id="rId17" o:title=""/>
           </v:shape>
-          <o:OLEObject Type="Embed" ProgID="Equation.3" ShapeID="_x0000_i1029" DrawAspect="Content" ObjectID="_1522869924" r:id="rId18"/>
+          <o:OLEObject Type="Embed" ProgID="Equation.3" ShapeID="_x0000_i1029" DrawAspect="Content" ObjectID="_1522883694" r:id="rId18"/>
         </w:object>
       </w:r>
       <w:r>
@@ -2758,7 +2758,7 @@
           <v:shape id="_x0000_i1030" type="#_x0000_t75" style="width:69pt;height:31pt" o:ole="">
             <v:imagedata r:id="rId19" o:title=""/>
           </v:shape>
-          <o:OLEObject Type="Embed" ProgID="Equation.3" ShapeID="_x0000_i1030" DrawAspect="Content" ObjectID="_1522869925" r:id="rId20"/>
+          <o:OLEObject Type="Embed" ProgID="Equation.3" ShapeID="_x0000_i1030" DrawAspect="Content" ObjectID="_1522883695" r:id="rId20"/>
         </w:object>
       </w:r>
       <w:r>
@@ -2774,7 +2774,7 @@
           <v:shape id="_x0000_i1031" type="#_x0000_t75" style="width:104pt;height:50pt" o:ole="">
             <v:imagedata r:id="rId21" o:title=""/>
           </v:shape>
-          <o:OLEObject Type="Embed" ProgID="Equation.3" ShapeID="_x0000_i1031" DrawAspect="Content" ObjectID="_1522869926" r:id="rId22"/>
+          <o:OLEObject Type="Embed" ProgID="Equation.3" ShapeID="_x0000_i1031" DrawAspect="Content" ObjectID="_1522883696" r:id="rId22"/>
         </w:object>
       </w:r>
     </w:p>
@@ -2915,7 +2915,7 @@
           <v:shape id="_x0000_i1032" type="#_x0000_t75" style="width:196pt;height:44pt" o:ole="">
             <v:imagedata r:id="rId23" o:title=""/>
           </v:shape>
-          <o:OLEObject Type="Embed" ProgID="Equation.3" ShapeID="_x0000_i1032" DrawAspect="Content" ObjectID="_1522869927" r:id="rId24"/>
+          <o:OLEObject Type="Embed" ProgID="Equation.3" ShapeID="_x0000_i1032" DrawAspect="Content" ObjectID="_1522883697" r:id="rId24"/>
         </w:object>
       </w:r>
     </w:p>
@@ -3391,7 +3391,7 @@
             <w:rPr>
               <w:rFonts w:ascii="Cambria Math" w:hAnsi="Cambria Math"/>
             </w:rPr>
-            <m:t>= -24.08</m:t>
+            <m:t>= -10.46</m:t>
           </m:r>
         </m:oMath>
       </m:oMathPara>
@@ -3540,9 +3540,237 @@
       <w:pPr>
         <w:jc w:val="center"/>
       </w:pPr>
-    </w:p>
-    <w:bookmarkStart w:id="0" w:name="_GoBack"/>
-    <w:bookmarkEnd w:id="0"/>
+      <w:r>
+        <w:t>Gain = 0.942</w:t>
+      </w:r>
+    </w:p>
+    <w:p>
+      <w:pPr>
+        <w:jc w:val="center"/>
+      </w:pPr>
+      <m:oMathPara>
+        <m:oMath>
+          <m:f>
+            <m:fPr>
+              <m:ctrlPr>
+                <w:rPr>
+                  <w:rFonts w:ascii="Cambria Math" w:hAnsi="Cambria Math"/>
+                  <w:i/>
+                </w:rPr>
+              </m:ctrlPr>
+            </m:fPr>
+            <m:num>
+              <m:r>
+                <w:rPr>
+                  <w:rFonts w:ascii="Cambria Math" w:hAnsi="Cambria Math"/>
+                </w:rPr>
+                <m:t>23100</m:t>
+              </m:r>
+            </m:num>
+            <m:den>
+              <m:r>
+                <w:rPr>
+                  <w:rFonts w:ascii="Cambria Math" w:hAnsi="Cambria Math"/>
+                </w:rPr>
+                <m:t>w*</m:t>
+              </m:r>
+              <m:rad>
+                <m:radPr>
+                  <m:degHide m:val="1"/>
+                  <m:ctrlPr>
+                    <w:rPr>
+                      <w:rFonts w:ascii="Cambria Math" w:hAnsi="Cambria Math"/>
+                      <w:i/>
+                    </w:rPr>
+                  </m:ctrlPr>
+                </m:radPr>
+                <m:deg/>
+                <m:e>
+                  <m:d>
+                    <m:dPr>
+                      <m:ctrlPr>
+                        <w:rPr>
+                          <w:rFonts w:ascii="Cambria Math" w:hAnsi="Cambria Math"/>
+                          <w:i/>
+                        </w:rPr>
+                      </m:ctrlPr>
+                    </m:dPr>
+                    <m:e>
+                      <m:sSup>
+                        <m:sSupPr>
+                          <m:ctrlPr>
+                            <w:rPr>
+                              <w:rFonts w:ascii="Cambria Math" w:hAnsi="Cambria Math"/>
+                              <w:i/>
+                            </w:rPr>
+                          </m:ctrlPr>
+                        </m:sSupPr>
+                        <m:e>
+                          <m:r>
+                            <w:rPr>
+                              <w:rFonts w:ascii="Cambria Math" w:hAnsi="Cambria Math"/>
+                            </w:rPr>
+                            <m:t>w</m:t>
+                          </m:r>
+                        </m:e>
+                        <m:sup>
+                          <m:r>
+                            <w:rPr>
+                              <w:rFonts w:ascii="Cambria Math" w:hAnsi="Cambria Math"/>
+                            </w:rPr>
+                            <m:t>2</m:t>
+                          </m:r>
+                        </m:sup>
+                      </m:sSup>
+                      <m:r>
+                        <w:rPr>
+                          <w:rFonts w:ascii="Cambria Math" w:hAnsi="Cambria Math"/>
+                        </w:rPr>
+                        <m:t>+0.3</m:t>
+                      </m:r>
+                    </m:e>
+                  </m:d>
+                </m:e>
+              </m:rad>
+              <m:r>
+                <w:rPr>
+                  <w:rFonts w:ascii="Cambria Math" w:hAnsi="Cambria Math"/>
+                </w:rPr>
+                <m:t>*</m:t>
+              </m:r>
+              <m:d>
+                <m:dPr>
+                  <m:ctrlPr>
+                    <w:rPr>
+                      <w:rFonts w:ascii="Cambria Math" w:hAnsi="Cambria Math"/>
+                      <w:i/>
+                    </w:rPr>
+                  </m:ctrlPr>
+                </m:dPr>
+                <m:e>
+                  <m:rad>
+                    <m:radPr>
+                      <m:degHide m:val="1"/>
+                      <m:ctrlPr>
+                        <w:rPr>
+                          <w:rFonts w:ascii="Cambria Math" w:hAnsi="Cambria Math"/>
+                          <w:i/>
+                        </w:rPr>
+                      </m:ctrlPr>
+                    </m:radPr>
+                    <m:deg/>
+                    <m:e>
+                      <m:sSup>
+                        <m:sSupPr>
+                          <m:ctrlPr>
+                            <w:rPr>
+                              <w:rFonts w:ascii="Cambria Math" w:hAnsi="Cambria Math"/>
+                              <w:i/>
+                            </w:rPr>
+                          </m:ctrlPr>
+                        </m:sSupPr>
+                        <m:e>
+                          <m:r>
+                            <w:rPr>
+                              <w:rFonts w:ascii="Cambria Math" w:hAnsi="Cambria Math"/>
+                            </w:rPr>
+                            <m:t>w</m:t>
+                          </m:r>
+                        </m:e>
+                        <m:sup>
+                          <m:r>
+                            <w:rPr>
+                              <w:rFonts w:ascii="Cambria Math" w:hAnsi="Cambria Math"/>
+                            </w:rPr>
+                            <m:t>2</m:t>
+                          </m:r>
+                        </m:sup>
+                      </m:sSup>
+                      <m:r>
+                        <w:rPr>
+                          <w:rFonts w:ascii="Cambria Math" w:hAnsi="Cambria Math"/>
+                        </w:rPr>
+                        <m:t>+22</m:t>
+                      </m:r>
+                    </m:e>
+                  </m:rad>
+                </m:e>
+              </m:d>
+              <m:r>
+                <w:rPr>
+                  <w:rFonts w:ascii="Cambria Math" w:hAnsi="Cambria Math"/>
+                </w:rPr>
+                <m:t>*</m:t>
+              </m:r>
+              <m:d>
+                <m:dPr>
+                  <m:ctrlPr>
+                    <w:rPr>
+                      <w:rFonts w:ascii="Cambria Math" w:hAnsi="Cambria Math"/>
+                      <w:i/>
+                    </w:rPr>
+                  </m:ctrlPr>
+                </m:dPr>
+                <m:e>
+                  <m:rad>
+                    <m:radPr>
+                      <m:degHide m:val="1"/>
+                      <m:ctrlPr>
+                        <w:rPr>
+                          <w:rFonts w:ascii="Cambria Math" w:hAnsi="Cambria Math"/>
+                          <w:i/>
+                        </w:rPr>
+                      </m:ctrlPr>
+                    </m:radPr>
+                    <m:deg/>
+                    <m:e>
+                      <m:sSup>
+                        <m:sSupPr>
+                          <m:ctrlPr>
+                            <w:rPr>
+                              <w:rFonts w:ascii="Cambria Math" w:hAnsi="Cambria Math"/>
+                              <w:i/>
+                            </w:rPr>
+                          </m:ctrlPr>
+                        </m:sSupPr>
+                        <m:e>
+                          <m:r>
+                            <w:rPr>
+                              <w:rFonts w:ascii="Cambria Math" w:hAnsi="Cambria Math"/>
+                            </w:rPr>
+                            <m:t>w</m:t>
+                          </m:r>
+                        </m:e>
+                        <m:sup>
+                          <m:r>
+                            <w:rPr>
+                              <w:rFonts w:ascii="Cambria Math" w:hAnsi="Cambria Math"/>
+                            </w:rPr>
+                            <m:t>2</m:t>
+                          </m:r>
+                        </m:sup>
+                      </m:sSup>
+                      <m:r>
+                        <w:rPr>
+                          <w:rFonts w:ascii="Cambria Math" w:hAnsi="Cambria Math"/>
+                        </w:rPr>
+                        <m:t>+100</m:t>
+                      </m:r>
+                    </m:e>
+                  </m:rad>
+                </m:e>
+              </m:d>
+            </m:den>
+          </m:f>
+          <m:r>
+            <w:rPr>
+              <w:rFonts w:ascii="Cambria Math" w:hAnsi="Cambria Math"/>
+            </w:rPr>
+            <m:t>=0.942</m:t>
+          </m:r>
+        </m:oMath>
+      </m:oMathPara>
+    </w:p>
     <w:p>
       <w:pPr>
         <w:rPr>
@@ -3700,7 +3928,7 @@
                   <w:sz w:val="18"/>
                   <w:szCs w:val="18"/>
                 </w:rPr>
-                <m:t>3.54</m:t>
+                <m:t>3.33</m:t>
               </m:r>
             </m:num>
             <m:den>
@@ -3711,7 +3939,7 @@
                   <w:sz w:val="18"/>
                   <w:szCs w:val="18"/>
                 </w:rPr>
-                <m:t>3.33</m:t>
+                <m:t>3.54</m:t>
               </m:r>
             </m:den>
           </m:f>
@@ -3867,9 +4095,9 @@
           <w:noProof/>
         </w:rPr>
         <w:drawing>
-          <wp:inline distT="0" distB="0" distL="0" distR="0" wp14:anchorId="3A7AC3FB" wp14:editId="12BD3958">
-            <wp:extent cx="3509158" cy="2631870"/>
-            <wp:effectExtent l="0" t="0" r="0" b="0"/>
+          <wp:inline distT="0" distB="0" distL="0" distR="0" wp14:anchorId="1F160C9B" wp14:editId="2BEE6B6E">
+            <wp:extent cx="3479799" cy="2609850"/>
+            <wp:effectExtent l="0" t="0" r="6985" b="0"/>
             <wp:docPr id="2" name="Picture 2"/>
             <wp:cNvGraphicFramePr>
               <a:graphicFrameLocks xmlns:a="http://schemas.openxmlformats.org/drawingml/2006/main" noChangeAspect="1"/>
@@ -3896,7 +4124,7 @@
                   <pic:spPr>
                     <a:xfrm>
                       <a:off x="0" y="0"/>
-                      <a:ext cx="3513730" cy="2635299"/>
+                      <a:ext cx="3490553" cy="2617915"/>
                     </a:xfrm>
                     <a:prstGeom prst="rect">
                       <a:avLst/>
@@ -3908,12 +4136,14 @@
           </wp:inline>
         </w:drawing>
       </w:r>
+    </w:p>
+    <w:p>
       <w:r>
         <w:rPr>
           <w:noProof/>
         </w:rPr>
         <w:drawing>
-          <wp:inline distT="0" distB="0" distL="0" distR="0" wp14:anchorId="004DB18D" wp14:editId="3FA113C3">
+          <wp:inline distT="0" distB="0" distL="0" distR="0" wp14:anchorId="749C1B9F" wp14:editId="23DC999A">
             <wp:extent cx="3554681" cy="2666011"/>
             <wp:effectExtent l="0" t="0" r="8255" b="1270"/>
             <wp:docPr id="1" name="Picture 1"/>
@@ -3954,33 +4184,96 @@
           </wp:inline>
         </w:drawing>
       </w:r>
+    </w:p>
+    <w:p>
+      <w:r>
+        <w:t xml:space="preserve">It </w:t>
+      </w:r>
+      <w:r>
+        <w:t>satisfies</w:t>
+      </w:r>
+      <w:r>
+        <w:t xml:space="preserve"> all requirements</w:t>
+      </w:r>
+    </w:p>
+    <w:p>
+      <w:r>
+        <w:rPr>
+          <w:rFonts w:ascii="Calibri" w:hAnsi="Calibri"/>
+          <w:color w:val="000000"/>
+        </w:rPr>
+        <w:t>Steady state error to a unit ramp 0</w:t>
+      </w:r>
+      <w:r>
+        <w:rPr>
+          <w:rFonts w:ascii="Calibri" w:hAnsi="Calibri"/>
+          <w:color w:val="000000"/>
+        </w:rPr>
+        <w:br/>
+        <w:t>Rise Time 0.981</w:t>
+      </w:r>
+      <w:r>
+        <w:rPr>
+          <w:rFonts w:ascii="Calibri" w:hAnsi="Calibri"/>
+          <w:color w:val="000000"/>
+        </w:rPr>
+        <w:br/>
+        <w:t>Settling Time 4.79</w:t>
+      </w:r>
+      <w:r>
+        <w:rPr>
+          <w:rFonts w:ascii="Calibri" w:hAnsi="Calibri"/>
+          <w:color w:val="000000"/>
+        </w:rPr>
+        <w:br/>
+        <w:t>Percentage Overshoot 18.8%</w:t>
+      </w:r>
+      <w:r>
+        <w:rPr>
+          <w:rFonts w:ascii="Calibri" w:hAnsi="Calibri"/>
+          <w:color w:val="000000"/>
+        </w:rPr>
+        <w:br/>
+        <w:t>Phase Margin 55.6</w:t>
+      </w:r>
+      <w:r>
+        <w:rPr>
+          <w:rFonts w:ascii="Calibri" w:hAnsi="Calibri"/>
+          <w:color w:val="000000"/>
+        </w:rPr>
+        <w:br/>
+        <w:t>Gain Margin 27.1dB</w:t>
+      </w:r>
+      <w:r>
+        <w:rPr>
+          <w:rFonts w:ascii="Calibri" w:hAnsi="Calibri"/>
+          <w:color w:val="000000"/>
+        </w:rPr>
+        <w:br/>
+        <w:t>Bandwidth 1.59 rad/s</w:t>
+      </w:r>
+      <w:r>
+        <w:rPr>
+          <w:rFonts w:ascii="Calibri" w:hAnsi="Calibri"/>
+          <w:color w:val="000000"/>
+        </w:rPr>
+        <w:br/>
+        <w:t>Peak Magnitude 410dB = 3.16*10^20</w:t>
+      </w:r>
+      <w:r>
+        <w:rPr>
+          <w:rFonts w:ascii="Calibri" w:hAnsi="Calibri"/>
+          <w:color w:val="000000"/>
+        </w:rPr>
+        <w:br/>
+        <w:t>Resonant  frequency</w:t>
+      </w:r>
+    </w:p>
+    <w:p>
       <w:r>
         <w:br w:type="page"/>
       </w:r>
     </w:p>
-    <w:p>
-      <w:r>
-        <w:t xml:space="preserve">It </w:t>
-      </w:r>
-      <w:r>
-        <w:t>satisfies</w:t>
-      </w:r>
-      <w:r>
-        <w:t xml:space="preserve"> </w:t>
-      </w:r>
-      <w:proofErr w:type="gramStart"/>
-      <w:r>
-        <w:t>all the</w:t>
-      </w:r>
-      <w:proofErr w:type="gramEnd"/>
-      <w:r>
-        <w:t xml:space="preserve"> requirement</w:t>
-      </w:r>
-      <w:r>
-        <w:br w:type="page"/>
-      </w:r>
-    </w:p>
-    <w:p/>
     <w:p>
       <w:pPr>
         <w:rPr>
@@ -4151,10 +4444,787 @@
           <w:bCs/>
           <w:color w:val="000000"/>
         </w:rPr>
+        <w:t>Pm=60</w:t>
+      </w:r>
+    </w:p>
+    <w:p>
+      <w:pPr>
+        <w:rPr>
+          <w:rFonts w:ascii="Calibri" w:hAnsi="Calibri"/>
+          <w:b/>
+          <w:bCs/>
+          <w:color w:val="000000"/>
+        </w:rPr>
+      </w:pPr>
+      <w:r>
+        <w:rPr>
+          <w:rFonts w:ascii="Calibri" w:hAnsi="Calibri"/>
+          <w:b/>
+          <w:bCs/>
+          <w:color w:val="000000"/>
+        </w:rPr>
+        <w:t xml:space="preserve">Damping ratio =0.89 </w:t>
+      </w:r>
+    </w:p>
+    <w:p>
+      <w:pPr>
+        <w:rPr>
+          <w:rFonts w:ascii="Calibri" w:hAnsi="Calibri"/>
+          <w:b/>
+          <w:bCs/>
+          <w:color w:val="000000"/>
+        </w:rPr>
+      </w:pPr>
+      <w:r>
+        <w:rPr>
+          <w:rFonts w:ascii="Calibri" w:hAnsi="Calibri"/>
+          <w:b/>
+          <w:bCs/>
+          <w:color w:val="000000"/>
+        </w:rPr>
+        <w:t>Ts=2s</w:t>
+      </w:r>
+    </w:p>
+    <w:p>
+      <w:pPr>
+        <w:rPr>
+          <w:rFonts w:ascii="Calibri" w:hAnsi="Calibri"/>
+          <w:b/>
+          <w:bCs/>
+          <w:color w:val="000000"/>
+        </w:rPr>
+      </w:pPr>
+      <w:proofErr w:type="spellStart"/>
+      <w:r>
+        <w:rPr>
+          <w:rFonts w:ascii="Calibri" w:hAnsi="Calibri"/>
+          <w:b/>
+          <w:bCs/>
+          <w:color w:val="000000"/>
+        </w:rPr>
+        <w:t>Wn</w:t>
+      </w:r>
+      <w:proofErr w:type="spellEnd"/>
+      <w:r>
+        <w:rPr>
+          <w:rFonts w:ascii="Calibri" w:hAnsi="Calibri"/>
+          <w:b/>
+          <w:bCs/>
+          <w:color w:val="000000"/>
+        </w:rPr>
+        <w:t>=2.26</w:t>
+      </w:r>
+    </w:p>
+    <w:p>
+      <w:pPr>
+        <w:rPr>
+          <w:rFonts w:ascii="Calibri" w:hAnsi="Calibri"/>
+          <w:b/>
+          <w:bCs/>
+          <w:color w:val="000000"/>
+          <w:lang w:val="pt-PT"/>
+        </w:rPr>
+      </w:pPr>
+      <w:r>
+        <w:rPr>
+          <w:rFonts w:ascii="Calibri" w:hAnsi="Calibri"/>
+          <w:b/>
+          <w:bCs/>
+          <w:color w:val="000000"/>
+          <w:lang w:val="pt-PT"/>
+        </w:rPr>
+        <w:t>Compensator zero = 0.31</w:t>
+      </w:r>
+    </w:p>
+    <w:p>
+      <w:pPr>
+        <w:rPr>
+          <w:rFonts w:ascii="Calibri" w:hAnsi="Calibri"/>
+          <w:b/>
+          <w:bCs/>
+          <w:color w:val="000000"/>
+          <w:lang w:val="pt-PT"/>
+        </w:rPr>
+      </w:pPr>
+      <w:r>
+        <w:rPr>
+          <w:rFonts w:ascii="Calibri" w:hAnsi="Calibri"/>
+          <w:b/>
+          <w:bCs/>
+          <w:color w:val="000000"/>
+          <w:lang w:val="pt-PT"/>
+        </w:rPr>
+        <w:t>Angle (</w:t>
+      </w:r>
+      <w:r>
+        <w:rPr>
+          <w:rFonts w:ascii="Calibri" w:hAnsi="Calibri"/>
+          <w:b/>
+          <w:bCs/>
+          <w:color w:val="000000"/>
+          <w:lang w:val="pt-PT"/>
+        </w:rPr>
+        <w:t>r</w:t>
+      </w:r>
+      <w:r>
+        <w:rPr>
+          <w:rFonts w:ascii="Calibri" w:hAnsi="Calibri"/>
+          <w:b/>
+          <w:bCs/>
+          <w:color w:val="000000"/>
+          <w:lang w:val="pt-PT"/>
+        </w:rPr>
+        <w:t>+0.31)=119.27</w:t>
+      </w:r>
+    </w:p>
+    <w:p>
+      <w:pPr>
+        <w:rPr>
+          <w:rFonts w:ascii="Calibri" w:hAnsi="Calibri"/>
+          <w:b/>
+          <w:bCs/>
+          <w:color w:val="000000"/>
+          <w:lang w:val="pt-PT"/>
+        </w:rPr>
+      </w:pPr>
+      <w:r>
+        <w:rPr>
+          <w:rFonts w:ascii="Calibri" w:hAnsi="Calibri"/>
+          <w:b/>
+          <w:bCs/>
+          <w:color w:val="000000"/>
+          <w:lang w:val="pt-PT"/>
+        </w:rPr>
+        <w:t>Angle(</w:t>
+      </w:r>
+      <w:r>
+        <w:rPr>
+          <w:rFonts w:ascii="Calibri" w:hAnsi="Calibri"/>
+          <w:b/>
+          <w:bCs/>
+          <w:color w:val="000000"/>
+          <w:lang w:val="pt-PT"/>
+        </w:rPr>
+        <w:t>r</w:t>
+      </w:r>
+      <w:r>
+        <w:rPr>
+          <w:rFonts w:ascii="Calibri" w:hAnsi="Calibri"/>
+          <w:b/>
+          <w:bCs/>
+          <w:color w:val="000000"/>
+          <w:lang w:val="pt-PT"/>
+        </w:rPr>
+        <w:t>)</w:t>
+      </w:r>
+      <w:r>
+        <w:rPr>
+          <w:rFonts w:ascii="Calibri" w:hAnsi="Calibri"/>
+          <w:b/>
+          <w:bCs/>
+          <w:color w:val="000000"/>
+          <w:lang w:val="pt-PT"/>
+        </w:rPr>
+        <w:t>=126.158</w:t>
+      </w:r>
+    </w:p>
+    <w:p>
+      <w:pPr>
+        <w:rPr>
+          <w:rFonts w:ascii="Calibri" w:hAnsi="Calibri"/>
+          <w:b/>
+          <w:bCs/>
+          <w:color w:val="000000"/>
+          <w:lang w:val="pt-PT"/>
+        </w:rPr>
+      </w:pPr>
+      <w:r>
+        <w:rPr>
+          <w:rFonts w:ascii="Calibri" w:hAnsi="Calibri"/>
+          <w:b/>
+          <w:bCs/>
+          <w:color w:val="000000"/>
+          <w:lang w:val="pt-PT"/>
+        </w:rPr>
+        <w:t>Angle(r+0.3)=119.50</w:t>
+      </w:r>
+    </w:p>
+    <w:p>
+      <w:pPr>
+        <w:rPr>
+          <w:rFonts w:ascii="Calibri" w:hAnsi="Calibri"/>
+          <w:b/>
+          <w:bCs/>
+          <w:color w:val="000000"/>
+          <w:lang w:val="pt-PT"/>
+        </w:rPr>
+      </w:pPr>
+      <w:r>
+        <w:rPr>
+          <w:rFonts w:ascii="Calibri" w:hAnsi="Calibri"/>
+          <w:b/>
+          <w:bCs/>
+          <w:color w:val="000000"/>
+          <w:lang w:val="pt-PT"/>
+        </w:rPr>
+        <w:t>Angle(r+22)=5.032</w:t>
+      </w:r>
+    </w:p>
+    <w:p>
+      <w:pPr>
+        <w:rPr>
+          <w:rFonts w:ascii="Calibri" w:hAnsi="Calibri"/>
+          <w:b/>
+          <w:bCs/>
+          <w:color w:val="000000"/>
+          <w:lang w:val="pt-PT"/>
+        </w:rPr>
+      </w:pPr>
+      <w:r>
+        <w:rPr>
+          <w:rFonts w:ascii="Calibri" w:hAnsi="Calibri"/>
+          <w:b/>
+          <w:bCs/>
+          <w:color w:val="000000"/>
+          <w:lang w:val="pt-PT"/>
+        </w:rPr>
+        <w:t>Angle(r+100)=1.06</w:t>
+      </w:r>
+    </w:p>
+    <w:p>
+      <w:pPr>
+        <w:rPr>
+          <w:rFonts w:ascii="Calibri" w:hAnsi="Calibri"/>
+          <w:b/>
+          <w:bCs/>
+          <w:color w:val="000000"/>
+          <w:lang w:val="pt-PT"/>
+        </w:rPr>
+      </w:pPr>
+      <w:r>
+        <w:rPr>
+          <w:rFonts w:ascii="Calibri" w:hAnsi="Calibri"/>
+          <w:b/>
+          <w:bCs/>
+          <w:color w:val="000000"/>
+          <w:lang w:val="pt-PT"/>
+        </w:rPr>
+        <w:t>Angle(r+P)=47.52</w:t>
+      </w:r>
+    </w:p>
+    <w:p>
+      <w:pPr>
+        <w:rPr>
+          <w:rFonts w:ascii="Calibri" w:hAnsi="Calibri"/>
+          <w:b/>
+          <w:bCs/>
+          <w:color w:val="000000"/>
+          <w:lang w:val="pt-PT"/>
+        </w:rPr>
+      </w:pPr>
+      <m:oMathPara>
+        <m:oMath>
+          <m:r>
+            <m:rPr>
+              <m:sty m:val="bi"/>
+            </m:rPr>
+            <w:rPr>
+              <w:rFonts w:ascii="Cambria Math" w:hAnsi="Cambria Math"/>
+              <w:color w:val="000000"/>
+              <w:lang w:val="pt-PT"/>
+            </w:rPr>
+            <m:t xml:space="preserve"> </m:t>
+          </m:r>
+          <m:f>
+            <m:fPr>
+              <m:ctrlPr>
+                <w:rPr>
+                  <w:rFonts w:ascii="Cambria Math" w:hAnsi="Cambria Math"/>
+                  <w:b/>
+                  <w:bCs/>
+                  <w:i/>
+                  <w:color w:val="000000"/>
+                  <w:lang w:val="pt-PT"/>
+                </w:rPr>
+              </m:ctrlPr>
+            </m:fPr>
+            <m:num>
+              <m:r>
+                <m:rPr>
+                  <m:sty m:val="bi"/>
+                </m:rPr>
+                <w:rPr>
+                  <w:rFonts w:ascii="Cambria Math" w:hAnsi="Cambria Math"/>
+                  <w:color w:val="000000"/>
+                  <w:lang w:val="pt-PT"/>
+                </w:rPr>
+                <m:t>s+0.31</m:t>
+              </m:r>
+            </m:num>
+            <m:den>
+              <m:r>
+                <m:rPr>
+                  <m:sty m:val="bi"/>
+                </m:rPr>
+                <w:rPr>
+                  <w:rFonts w:ascii="Cambria Math" w:hAnsi="Cambria Math"/>
+                  <w:color w:val="000000"/>
+                  <w:lang w:val="pt-PT"/>
+                </w:rPr>
+                <m:t>s+P</m:t>
+              </m:r>
+            </m:den>
+          </m:f>
+        </m:oMath>
+      </m:oMathPara>
+    </w:p>
+    <w:p>
+      <w:pPr>
+        <w:rPr>
+          <w:rFonts w:ascii="Calibri" w:hAnsi="Calibri"/>
+          <w:b/>
+          <w:bCs/>
+          <w:color w:val="000000"/>
+          <w:lang w:val="pt-PT"/>
+        </w:rPr>
+      </w:pPr>
+      <m:oMathPara>
+        <m:oMath>
+          <m:f>
+            <m:fPr>
+              <m:ctrlPr>
+                <w:rPr>
+                  <w:rFonts w:ascii="Cambria Math" w:hAnsi="Cambria Math"/>
+                  <w:b/>
+                  <w:bCs/>
+                  <w:i/>
+                  <w:color w:val="000000"/>
+                  <w:lang w:val="pt-PT"/>
+                </w:rPr>
+              </m:ctrlPr>
+            </m:fPr>
+            <m:num>
+              <m:r>
+                <m:rPr>
+                  <m:sty m:val="bi"/>
+                </m:rPr>
+                <w:rPr>
+                  <w:rFonts w:ascii="Cambria Math" w:hAnsi="Cambria Math"/>
+                  <w:color w:val="000000"/>
+                  <w:lang w:val="pt-PT"/>
+                </w:rPr>
+                <m:t>s+0.31</m:t>
+              </m:r>
+            </m:num>
+            <m:den>
+              <m:r>
+                <m:rPr>
+                  <m:sty m:val="bi"/>
+                </m:rPr>
+                <w:rPr>
+                  <w:rFonts w:ascii="Cambria Math" w:hAnsi="Cambria Math"/>
+                  <w:color w:val="000000"/>
+                  <w:lang w:val="pt-PT"/>
+                </w:rPr>
+                <m:t>s+2.997</m:t>
+              </m:r>
+            </m:den>
+          </m:f>
+        </m:oMath>
+      </m:oMathPara>
+    </w:p>
+    <w:p>
+      <w:pPr>
+        <w:rPr>
+          <w:rFonts w:ascii="Calibri" w:hAnsi="Calibri"/>
+          <w:b/>
+          <w:bCs/>
+          <w:color w:val="000000"/>
+          <w:lang w:val="pt-PT"/>
+        </w:rPr>
+      </w:pPr>
+      <w:r>
+        <w:rPr>
+          <w:rFonts w:ascii="Calibri" w:hAnsi="Calibri"/>
+          <w:b/>
+          <w:bCs/>
+          <w:color w:val="000000"/>
+          <w:lang w:val="pt-PT"/>
+        </w:rPr>
+        <w:t>K=11419.28</w:t>
+      </w:r>
+      <w:r>
+        <w:rPr>
+          <w:rFonts w:ascii="Calibri" w:hAnsi="Calibri"/>
+          <w:b/>
+          <w:bCs/>
+          <w:color w:val="000000"/>
+          <w:lang w:val="pt-PT"/>
+        </w:rPr>
+        <w:br w:type="page"/>
+      </w:r>
+    </w:p>
+    <w:p>
+      <w:pPr>
+        <w:rPr>
+          <w:rFonts w:ascii="Calibri" w:hAnsi="Calibri"/>
+          <w:b/>
+          <w:bCs/>
+          <w:color w:val="000000"/>
+        </w:rPr>
+      </w:pPr>
+      <w:r>
+        <w:rPr>
+          <w:rFonts w:ascii="Calibri" w:hAnsi="Calibri"/>
+          <w:b/>
+          <w:bCs/>
+          <w:color w:val="000000"/>
+        </w:rPr>
         <w:t>b. Design a phase lag compensator in series with the lead compensator designed in a. such that the steady state error resulting from a ramp input should be no greater than 3.5% of the ramp magnitude. Describe each stage of your design. If performance specifications are not met first time, perform additional design iterations (i.e. refine the lag compensator or design additional compensators/pre-filter). Write down the final compensated open- and closed-loop transfer functions and use MATLAB to evaluate the performance of your final design in the time and frequency domain. Use MATLAB to plot the response of the control system to a unit ramp, showing both system output and ramp input, and evaluate the percentage steady state error to the ramp input signal. Summarize the performance indices of your final design in a table – see Table 1 - and provide a written conclusion for your design.</w:t>
       </w:r>
     </w:p>
-    <w:p/>
+    <w:p>
+      <w:pPr>
+        <w:rPr>
+          <w:rFonts w:ascii="Calibri" w:hAnsi="Calibri"/>
+          <w:b/>
+          <w:bCs/>
+          <w:color w:val="000000"/>
+        </w:rPr>
+      </w:pPr>
+      <w:r>
+        <w:rPr>
+          <w:rFonts w:ascii="Calibri" w:hAnsi="Calibri"/>
+          <w:b/>
+          <w:bCs/>
+          <w:color w:val="000000"/>
+        </w:rPr>
+        <w:t>Ess=</w:t>
+      </w:r>
+      <w:proofErr w:type="spellStart"/>
+      <w:r>
+        <w:rPr>
+          <w:rFonts w:ascii="Calibri" w:hAnsi="Calibri"/>
+          <w:b/>
+          <w:bCs/>
+          <w:color w:val="000000"/>
+        </w:rPr>
+        <w:t>lim</w:t>
+      </w:r>
+      <w:proofErr w:type="spellEnd"/>
+      <w:r>
+        <w:rPr>
+          <w:rFonts w:ascii="Calibri" w:hAnsi="Calibri"/>
+          <w:b/>
+          <w:bCs/>
+          <w:color w:val="000000"/>
+        </w:rPr>
+        <w:t xml:space="preserve"> </w:t>
+      </w:r>
+      <w:proofErr w:type="spellStart"/>
+      <w:r>
+        <w:rPr>
+          <w:rFonts w:ascii="Calibri" w:hAnsi="Calibri"/>
+          <w:b/>
+          <w:bCs/>
+          <w:color w:val="000000"/>
+        </w:rPr>
+        <w:t>sG</w:t>
+      </w:r>
+      <w:proofErr w:type="spellEnd"/>
+      <w:r>
+        <w:rPr>
+          <w:rFonts w:ascii="Calibri" w:hAnsi="Calibri"/>
+          <w:b/>
+          <w:bCs/>
+          <w:color w:val="000000"/>
+        </w:rPr>
+        <w:t>(s), s-&gt;0</w:t>
+      </w:r>
+    </w:p>
+    <w:p>
+      <w:pPr>
+        <w:rPr>
+          <w:rFonts w:ascii="Calibri" w:hAnsi="Calibri"/>
+          <w:b/>
+          <w:bCs/>
+          <w:color w:val="000000"/>
+        </w:rPr>
+      </w:pPr>
+      <m:oMathPara>
+        <m:oMath>
+          <m:f>
+            <m:fPr>
+              <m:ctrlPr>
+                <w:rPr>
+                  <w:rFonts w:ascii="Cambria Math" w:hAnsi="Cambria Math"/>
+                  <w:b/>
+                  <w:bCs/>
+                  <w:i/>
+                  <w:color w:val="000000"/>
+                </w:rPr>
+              </m:ctrlPr>
+            </m:fPr>
+            <m:num>
+              <m:r>
+                <m:rPr>
+                  <m:sty m:val="bi"/>
+                </m:rPr>
+                <w:rPr>
+                  <w:rFonts w:ascii="Cambria Math" w:hAnsi="Cambria Math"/>
+                  <w:color w:val="000000"/>
+                </w:rPr>
+                <m:t>s×11419.28×(s+0.31)</m:t>
+              </m:r>
+            </m:num>
+            <m:den>
+              <m:r>
+                <m:rPr>
+                  <m:sty m:val="bi"/>
+                </m:rPr>
+                <w:rPr>
+                  <w:rFonts w:ascii="Cambria Math" w:hAnsi="Cambria Math"/>
+                  <w:color w:val="000000"/>
+                </w:rPr>
+                <m:t>s×(s+0.3)(s+22)(s+100)(s+2.977)</m:t>
+              </m:r>
+            </m:den>
+          </m:f>
+          <m:r>
+            <m:rPr>
+              <m:sty m:val="bi"/>
+            </m:rPr>
+            <w:rPr>
+              <w:rFonts w:ascii="Cambria Math" w:hAnsi="Cambria Math"/>
+              <w:color w:val="000000"/>
+            </w:rPr>
+            <m:t>=1.79</m:t>
+          </m:r>
+        </m:oMath>
+      </m:oMathPara>
+    </w:p>
+    <w:p>
+      <w:pPr>
+        <w:rPr>
+          <w:rFonts w:ascii="Calibri" w:hAnsi="Calibri"/>
+          <w:b/>
+          <w:bCs/>
+        </w:rPr>
+      </w:pPr>
+      <m:oMathPara>
+        <m:oMath>
+          <m:r>
+            <m:rPr>
+              <m:sty m:val="bi"/>
+            </m:rPr>
+            <w:rPr>
+              <w:rFonts w:ascii="Cambria Math" w:hAnsi="Cambria Math"/>
+            </w:rPr>
+            <m:t>α=</m:t>
+          </m:r>
+          <m:f>
+            <m:fPr>
+              <m:ctrlPr>
+                <w:rPr>
+                  <w:rFonts w:ascii="Cambria Math" w:hAnsi="Cambria Math"/>
+                  <w:b/>
+                  <w:bCs/>
+                  <w:i/>
+                </w:rPr>
+              </m:ctrlPr>
+            </m:fPr>
+            <m:num>
+              <m:r>
+                <m:rPr>
+                  <m:sty m:val="bi"/>
+                </m:rPr>
+                <w:rPr>
+                  <w:rFonts w:ascii="Cambria Math" w:hAnsi="Cambria Math"/>
+                </w:rPr>
+                <m:t>50</m:t>
+              </m:r>
+            </m:num>
+            <m:den>
+              <m:r>
+                <m:rPr>
+                  <m:sty m:val="bi"/>
+                </m:rPr>
+                <w:rPr>
+                  <w:rFonts w:ascii="Cambria Math" w:hAnsi="Cambria Math"/>
+                </w:rPr>
+                <m:t>1.79</m:t>
+              </m:r>
+            </m:den>
+          </m:f>
+          <m:r>
+            <m:rPr>
+              <m:sty m:val="bi"/>
+            </m:rPr>
+            <w:rPr>
+              <w:rFonts w:ascii="Cambria Math" w:hAnsi="Cambria Math"/>
+            </w:rPr>
+            <m:t>=27.94</m:t>
+          </m:r>
+        </m:oMath>
+      </m:oMathPara>
+    </w:p>
+    <w:p>
+      <w:pPr>
+        <w:rPr>
+          <w:rFonts w:ascii="Calibri" w:hAnsi="Calibri"/>
+          <w:b/>
+          <w:bCs/>
+        </w:rPr>
+      </w:pPr>
+      <m:oMathPara>
+        <m:oMath>
+          <m:r>
+            <m:rPr>
+              <m:sty m:val="bi"/>
+            </m:rPr>
+            <w:rPr>
+              <w:rFonts w:ascii="Cambria Math" w:hAnsi="Cambria Math"/>
+            </w:rPr>
+            <m:t>P=</m:t>
+          </m:r>
+          <m:f>
+            <m:fPr>
+              <m:ctrlPr>
+                <w:rPr>
+                  <w:rFonts w:ascii="Cambria Math" w:hAnsi="Cambria Math"/>
+                  <w:b/>
+                  <w:bCs/>
+                  <w:i/>
+                </w:rPr>
+              </m:ctrlPr>
+            </m:fPr>
+            <m:num>
+              <m:r>
+                <m:rPr>
+                  <m:sty m:val="bi"/>
+                </m:rPr>
+                <w:rPr>
+                  <w:rFonts w:ascii="Cambria Math" w:hAnsi="Cambria Math"/>
+                </w:rPr>
+                <m:t>0.031</m:t>
+              </m:r>
+            </m:num>
+            <m:den>
+              <m:r>
+                <m:rPr>
+                  <m:sty m:val="bi"/>
+                </m:rPr>
+                <w:rPr>
+                  <w:rFonts w:ascii="Cambria Math" w:hAnsi="Cambria Math"/>
+                </w:rPr>
+                <m:t>27.94</m:t>
+              </m:r>
+            </m:den>
+          </m:f>
+          <m:r>
+            <m:rPr>
+              <m:sty m:val="bi"/>
+            </m:rPr>
+            <w:rPr>
+              <w:rFonts w:ascii="Cambria Math" w:hAnsi="Cambria Math"/>
+            </w:rPr>
+            <m:t xml:space="preserve">=0.00111 </m:t>
+          </m:r>
+        </m:oMath>
+      </m:oMathPara>
+    </w:p>
+    <w:p>
+      <w:pPr>
+        <w:rPr>
+          <w:rFonts w:ascii="Calibri" w:hAnsi="Calibri"/>
+          <w:b/>
+          <w:bCs/>
+        </w:rPr>
+      </w:pPr>
+      <m:oMathPara>
+        <m:oMath>
+          <m:f>
+            <m:fPr>
+              <m:ctrlPr>
+                <w:rPr>
+                  <w:rFonts w:ascii="Cambria Math" w:hAnsi="Cambria Math"/>
+                  <w:b/>
+                  <w:bCs/>
+                  <w:i/>
+                </w:rPr>
+              </m:ctrlPr>
+            </m:fPr>
+            <m:num>
+              <m:r>
+                <m:rPr>
+                  <m:sty m:val="bi"/>
+                </m:rPr>
+                <w:rPr>
+                  <w:rFonts w:ascii="Cambria Math" w:hAnsi="Cambria Math"/>
+                </w:rPr>
+                <m:t>s+0.031</m:t>
+              </m:r>
+            </m:num>
+            <m:den>
+              <m:r>
+                <m:rPr>
+                  <m:sty m:val="bi"/>
+                </m:rPr>
+                <w:rPr>
+                  <w:rFonts w:ascii="Cambria Math" w:hAnsi="Cambria Math"/>
+                </w:rPr>
+                <m:t>S+</m:t>
+              </m:r>
+              <m:sSup>
+                <m:sSupPr>
+                  <m:ctrlPr>
+                    <w:rPr>
+                      <w:rFonts w:ascii="Cambria Math" w:hAnsi="Cambria Math"/>
+                      <w:b/>
+                      <w:bCs/>
+                      <w:i/>
+                    </w:rPr>
+                  </m:ctrlPr>
+                </m:sSupPr>
+                <m:e>
+                  <m:r>
+                    <m:rPr>
+                      <m:sty m:val="bi"/>
+                    </m:rPr>
+                    <w:rPr>
+                      <w:rFonts w:ascii="Cambria Math" w:hAnsi="Cambria Math"/>
+                    </w:rPr>
+                    <m:t>1.11×10</m:t>
+                  </m:r>
+                </m:e>
+                <m:sup>
+                  <m:r>
+                    <m:rPr>
+                      <m:sty m:val="bi"/>
+                    </m:rPr>
+                    <w:rPr>
+                      <w:rFonts w:ascii="Cambria Math" w:hAnsi="Cambria Math"/>
+                    </w:rPr>
+                    <m:t>-3</m:t>
+                  </m:r>
+                </m:sup>
+              </m:sSup>
+            </m:den>
+          </m:f>
+          <m:r>
+            <m:rPr>
+              <m:sty m:val="bi"/>
+            </m:rPr>
+            <w:rPr>
+              <w:rFonts w:ascii="Cambria Math" w:hAnsi="Cambria Math"/>
+            </w:rPr>
+            <m:t>=49.988</m:t>
+          </m:r>
+        </m:oMath>
+      </m:oMathPara>
+      <w:bookmarkStart w:id="0" w:name="_GoBack"/>
+      <w:bookmarkEnd w:id="0"/>
+    </w:p>
     <w:sectPr>
       <w:headerReference w:type="default" r:id="rId27"/>
       <w:pgSz w:w="11906" w:h="16838"/>
@@ -5821,7 +6891,7 @@
 </file>
 
 <file path=customXml/itemProps1.xml><?xml version="1.0" encoding="utf-8"?>
-<ds:datastoreItem xmlns:ds="http://schemas.openxmlformats.org/officeDocument/2006/customXml" ds:itemID="{78928E86-8260-4382-87DF-1DAE68FD906B}">
+<ds:datastoreItem xmlns:ds="http://schemas.openxmlformats.org/officeDocument/2006/customXml" ds:itemID="{4D8803E5-5E43-4EE7-889B-4C9859566E68}">
   <ds:schemaRefs>
     <ds:schemaRef ds:uri="http://schemas.openxmlformats.org/officeDocument/2006/bibliography"/>
   </ds:schemaRefs>

</xml_diff>